<commit_message>
Refactor Message classes into a Message package
</commit_message>
<xml_diff>
--- a/docs/Spec.docx
+++ b/docs/Spec.docx
@@ -42,10 +42,19 @@
     <w:p/>
     <w:p>
       <w:r>
-        <w:t>All communication is implemented via JADE INFORM messages containing serialized Java objects. As a result, the remainder of this document will describe Java classes.</w:t>
+        <w:t>Another goal of the communication protocol is to avoid re-inventing the wheel. JADE provides a transport layer to send Java objects as messages between JADE agents. Thus, we use Jade’s Agent Identifier (AID) identification system for agents, a</w:t>
+      </w:r>
+      <w:r>
+        <w:t>ll communication is implemented via JADE INFORM messages containing serialized Java objects. As a result, the remainder of this document will describe Java classes.</w:t>
+      </w:r>
+      <w:r>
+        <w:t xml:space="preserve"> All data will be wrapped in “Message” objects in order to separate message processing logic from data model. The data model should function independently of the messaging layer used to move it.</w:t>
       </w:r>
       <w:bookmarkStart w:id="0" w:name="_GoBack"/>
       <w:bookmarkEnd w:id="0"/>
+      <w:r>
+        <w:t xml:space="preserve"> </w:t>
+      </w:r>
     </w:p>
     <w:sectPr>
       <w:pgSz w:w="12240" w:h="15840"/>

</xml_diff>

<commit_message>
update protcol specification document with class docs
</commit_message>
<xml_diff>
--- a/docs/Spec.docx
+++ b/docs/Spec.docx
@@ -24,7 +24,12 @@
     <w:p/>
     <w:p>
       <w:r>
-        <w:t>Overview: This document provides the details of the monitoring protocol developed as part of Dr. Park’s Microgrid research in April 2018. The purpose of the protocol is to accurately communicate grid topology and live measurement data between JADE agents. This communication should enable live monitoring of Microgrid systems. There are fundamentally two types of data in this protocol: grid topology and live measurement. These two types of data are treated differently in the protocol implementation.</w:t>
+        <w:t xml:space="preserve">Overview: This document provides the details of the monitoring protocol developed as part of Dr. Park’s Microgrid research in April 2018. The purpose of the protocol is to accurately communicate grid topology and live measurement data between JADE agents. This communication should enable live monitoring of Microgrid systems. There are fundamentally two types of data in this protocol: grid topology and live measurement. These two types of data </w:t>
+      </w:r>
+      <w:bookmarkStart w:id="0" w:name="_GoBack"/>
+      <w:bookmarkEnd w:id="0"/>
+      <w:r>
+        <w:t>are treated differently in the protocol implementation.</w:t>
       </w:r>
     </w:p>
     <w:p/>
@@ -50,13 +55,723 @@
       <w:r>
         <w:t xml:space="preserve"> All data will be wrapped in “Message” objects in order to separate message processing logic from data model. The data model should function independently of the messaging layer used to move it.</w:t>
       </w:r>
-      <w:bookmarkStart w:id="0" w:name="_GoBack"/>
-      <w:bookmarkEnd w:id="0"/>
+    </w:p>
+    <w:p/>
+    <w:p>
+      <w:r>
+        <w:t>A reference implementation is provided. The java classes in the packages data and message in the reference implementation serve as the official protocol specification. The remainder of this document serves as an overview.</w:t>
+      </w:r>
+      <w:r>
+        <w:t xml:space="preserve"> Inheritance relationships have been omitted for clarity in the descriptions in the following document. However, inheritance from basic data types (such as “Graph”) is implemented in the Java classes.</w:t>
+      </w:r>
+    </w:p>
+    <w:p>
+      <w:r>
+        <w:br w:type="page"/>
+      </w:r>
+      <w:r>
+        <w:lastRenderedPageBreak/>
+        <w:t xml:space="preserve">Package: </w:t>
+      </w:r>
       <w:r>
         <w:t xml:space="preserve"> </w:t>
+      </w:r>
+      <w:r>
+        <w:t>edu.ucdenver.park.microgrid.message</w:t>
+      </w:r>
+    </w:p>
+    <w:p/>
+    <w:tbl>
+      <w:tblPr>
+        <w:tblStyle w:val="TableGrid"/>
+        <w:tblW w:w="0" w:type="auto"/>
+        <w:tblLook w:val="04A0" w:firstRow="1" w:lastRow="0" w:firstColumn="1" w:lastColumn="0" w:noHBand="0" w:noVBand="1"/>
+      </w:tblPr>
+      <w:tblGrid>
+        <w:gridCol w:w="2687"/>
+        <w:gridCol w:w="2168"/>
+        <w:gridCol w:w="2160"/>
+        <w:gridCol w:w="2335"/>
+      </w:tblGrid>
+      <w:tr>
+        <w:tc>
+          <w:tcPr>
+            <w:tcW w:w="2687" w:type="dxa"/>
+          </w:tcPr>
+          <w:p>
+            <w:r>
+              <w:t>Class Name</w:t>
+            </w:r>
+          </w:p>
+        </w:tc>
+        <w:tc>
+          <w:tcPr>
+            <w:tcW w:w="2168" w:type="dxa"/>
+          </w:tcPr>
+          <w:p>
+            <w:r>
+              <w:t>Purpose</w:t>
+            </w:r>
+          </w:p>
+        </w:tc>
+        <w:tc>
+          <w:tcPr>
+            <w:tcW w:w="2160" w:type="dxa"/>
+          </w:tcPr>
+          <w:p>
+            <w:r>
+              <w:t>Properties</w:t>
+            </w:r>
+          </w:p>
+        </w:tc>
+        <w:tc>
+          <w:tcPr>
+            <w:tcW w:w="2335" w:type="dxa"/>
+          </w:tcPr>
+          <w:p>
+            <w:r>
+              <w:t>Example</w:t>
+            </w:r>
+          </w:p>
+        </w:tc>
+      </w:tr>
+      <w:tr>
+        <w:trPr>
+          <w:trHeight w:val="2294"/>
+        </w:trPr>
+        <w:tc>
+          <w:tcPr>
+            <w:tcW w:w="2687" w:type="dxa"/>
+          </w:tcPr>
+          <w:p>
+            <w:r>
+              <w:t>MicrogridDatumMessage</w:t>
+            </w:r>
+          </w:p>
+        </w:tc>
+        <w:tc>
+          <w:tcPr>
+            <w:tcW w:w="2168" w:type="dxa"/>
+          </w:tcPr>
+          <w:p>
+            <w:r>
+              <w:t>The purpose of this message is to communicate one measurement at one point in time at one point in the grid to the receiving agent.</w:t>
+            </w:r>
+            <w:r>
+              <w:t xml:space="preserve"> This message is assumed to expire after it is sent.</w:t>
+            </w:r>
+          </w:p>
+        </w:tc>
+        <w:tc>
+          <w:tcPr>
+            <w:tcW w:w="2160" w:type="dxa"/>
+          </w:tcPr>
+          <w:p>
+            <w:r>
+              <w:t>Datum: A subclass implementation of the Datum class.</w:t>
+            </w:r>
+          </w:p>
+          <w:p/>
+          <w:p>
+            <w:r>
+              <w:t>The datum will contain a grid location, measurement type, and measurement value (float or boolean).</w:t>
+            </w:r>
+          </w:p>
+        </w:tc>
+        <w:tc>
+          <w:tcPr>
+            <w:tcW w:w="2335" w:type="dxa"/>
+          </w:tcPr>
+          <w:p>
+            <w:r>
+              <w:t>Type: Voltage</w:t>
+            </w:r>
+          </w:p>
+          <w:p>
+            <w:r>
+              <w:t>Node: Generator A</w:t>
+            </w:r>
+          </w:p>
+          <w:p>
+            <w:r>
+              <w:t>Value: 15.0</w:t>
+            </w:r>
+          </w:p>
+        </w:tc>
+      </w:tr>
+      <w:tr>
+        <w:trPr>
+          <w:trHeight w:val="2294"/>
+        </w:trPr>
+        <w:tc>
+          <w:tcPr>
+            <w:tcW w:w="2687" w:type="dxa"/>
+          </w:tcPr>
+          <w:p>
+            <w:r>
+              <w:t>Microgrid</w:t>
+            </w:r>
+            <w:r>
+              <w:t>Graph</w:t>
+            </w:r>
+            <w:r>
+              <w:t>Message</w:t>
+            </w:r>
+          </w:p>
+        </w:tc>
+        <w:tc>
+          <w:tcPr>
+            <w:tcW w:w="2168" w:type="dxa"/>
+          </w:tcPr>
+          <w:p>
+            <w:r>
+              <w:t>The purpose of this message is to communicate the subgraph that a sender agent knows about to the receiving agent.</w:t>
+            </w:r>
+            <w:r>
+              <w:t xml:space="preserve"> This message expires in order to keep the graph data up to date at the receiver agent.</w:t>
+            </w:r>
+          </w:p>
+        </w:tc>
+        <w:tc>
+          <w:tcPr>
+            <w:tcW w:w="2160" w:type="dxa"/>
+          </w:tcPr>
+          <w:p>
+            <w:r>
+              <w:t>Subgraph: An instance of MicrogridGraph containing</w:t>
+            </w:r>
+          </w:p>
+          <w:p>
+            <w:r>
+              <w:t>Expiration: timestamp (in the future)</w:t>
+            </w:r>
+          </w:p>
+        </w:tc>
+        <w:tc>
+          <w:tcPr>
+            <w:tcW w:w="2335" w:type="dxa"/>
+          </w:tcPr>
+          <w:p>
+            <w:r>
+              <w:t>Two generators linked to a battery then linked to the main grid</w:t>
+            </w:r>
+          </w:p>
+          <w:p>
+            <w:r>
+              <w:t xml:space="preserve">Timestamp: </w:t>
+            </w:r>
+            <w:r>
+              <w:t>1522804060</w:t>
+            </w:r>
+            <w:r>
+              <w:t xml:space="preserve"> </w:t>
+            </w:r>
+          </w:p>
+          <w:p/>
+        </w:tc>
+      </w:tr>
+    </w:tbl>
+    <w:p/>
+    <w:p>
+      <w:r>
+        <w:br w:type="page"/>
+      </w:r>
+    </w:p>
+    <w:p>
+      <w:r>
+        <w:t xml:space="preserve">Package: </w:t>
+      </w:r>
+      <w:r>
+        <w:t>edu.ucdenver.park.microgrid.</w:t>
+      </w:r>
+      <w:r>
+        <w:t>data</w:t>
+      </w:r>
+    </w:p>
+    <w:p/>
+    <w:tbl>
+      <w:tblPr>
+        <w:tblStyle w:val="TableGrid"/>
+        <w:tblW w:w="0" w:type="auto"/>
+        <w:tblLook w:val="04A0" w:firstRow="1" w:lastRow="0" w:firstColumn="1" w:lastColumn="0" w:noHBand="0" w:noVBand="1"/>
+      </w:tblPr>
+      <w:tblGrid>
+        <w:gridCol w:w="2626"/>
+        <w:gridCol w:w="2256"/>
+        <w:gridCol w:w="1507"/>
+        <w:gridCol w:w="2961"/>
+      </w:tblGrid>
+      <w:tr>
+        <w:tc>
+          <w:tcPr>
+            <w:tcW w:w="2337" w:type="dxa"/>
+          </w:tcPr>
+          <w:p>
+            <w:r>
+              <w:t>Class Name</w:t>
+            </w:r>
+          </w:p>
+        </w:tc>
+        <w:tc>
+          <w:tcPr>
+            <w:tcW w:w="2337" w:type="dxa"/>
+          </w:tcPr>
+          <w:p>
+            <w:r>
+              <w:t>Purpose</w:t>
+            </w:r>
+          </w:p>
+        </w:tc>
+        <w:tc>
+          <w:tcPr>
+            <w:tcW w:w="1531" w:type="dxa"/>
+          </w:tcPr>
+          <w:p>
+            <w:r>
+              <w:t>Properties</w:t>
+            </w:r>
+          </w:p>
+        </w:tc>
+        <w:tc>
+          <w:tcPr>
+            <w:tcW w:w="3145" w:type="dxa"/>
+          </w:tcPr>
+          <w:p>
+            <w:r>
+              <w:t>Example</w:t>
+            </w:r>
+          </w:p>
+        </w:tc>
+      </w:tr>
+      <w:tr>
+        <w:tc>
+          <w:tcPr>
+            <w:tcW w:w="2337" w:type="dxa"/>
+          </w:tcPr>
+          <w:p>
+            <w:r>
+              <w:t>FloatMicrogridDatum</w:t>
+            </w:r>
+          </w:p>
+        </w:tc>
+        <w:tc>
+          <w:tcPr>
+            <w:tcW w:w="2337" w:type="dxa"/>
+          </w:tcPr>
+          <w:p>
+            <w:r>
+              <w:t xml:space="preserve">Represent </w:t>
+            </w:r>
+            <w:r>
+              <w:t xml:space="preserve">one </w:t>
+            </w:r>
+            <w:r>
+              <w:t xml:space="preserve">floating point </w:t>
+            </w:r>
+            <w:r>
+              <w:t xml:space="preserve">measurement at one point in time at one point in the </w:t>
+            </w:r>
+            <w:r>
+              <w:t>grid</w:t>
+            </w:r>
+          </w:p>
+        </w:tc>
+        <w:tc>
+          <w:tcPr>
+            <w:tcW w:w="1531" w:type="dxa"/>
+          </w:tcPr>
+          <w:p>
+            <w:r>
+              <w:t>Type</w:t>
+            </w:r>
+          </w:p>
+          <w:p>
+            <w:r>
+              <w:t>Timestamp</w:t>
+            </w:r>
+          </w:p>
+          <w:p>
+            <w:r>
+              <w:t>Node</w:t>
+            </w:r>
+          </w:p>
+          <w:p>
+            <w:r>
+              <w:t>Value</w:t>
+            </w:r>
+          </w:p>
+        </w:tc>
+        <w:tc>
+          <w:tcPr>
+            <w:tcW w:w="3145" w:type="dxa"/>
+          </w:tcPr>
+          <w:p>
+            <w:r>
+              <w:t>Type: Voltage</w:t>
+            </w:r>
+          </w:p>
+          <w:p>
+            <w:r>
+              <w:t xml:space="preserve">Timestamp: </w:t>
+            </w:r>
+            <w:r>
+              <w:t>1522804060</w:t>
+            </w:r>
+            <w:r>
+              <w:t xml:space="preserve"> </w:t>
+            </w:r>
+          </w:p>
+          <w:p>
+            <w:r>
+              <w:t>Node: Generator A</w:t>
+            </w:r>
+          </w:p>
+          <w:p>
+            <w:r>
+              <w:t>Value: 15.0</w:t>
+            </w:r>
+          </w:p>
+        </w:tc>
+      </w:tr>
+      <w:tr>
+        <w:tc>
+          <w:tcPr>
+            <w:tcW w:w="2337" w:type="dxa"/>
+          </w:tcPr>
+          <w:p>
+            <w:r>
+              <w:t>BooleanMicrogridDatum</w:t>
+            </w:r>
+          </w:p>
+        </w:tc>
+        <w:tc>
+          <w:tcPr>
+            <w:tcW w:w="2337" w:type="dxa"/>
+          </w:tcPr>
+          <w:p>
+            <w:r>
+              <w:t xml:space="preserve">Represent </w:t>
+            </w:r>
+            <w:r>
+              <w:t xml:space="preserve">one </w:t>
+            </w:r>
+            <w:r>
+              <w:t xml:space="preserve">digital </w:t>
+            </w:r>
+            <w:r>
+              <w:t xml:space="preserve">measurement at one point in time at one point in the </w:t>
+            </w:r>
+            <w:r>
+              <w:t>grid</w:t>
+            </w:r>
+          </w:p>
+        </w:tc>
+        <w:tc>
+          <w:tcPr>
+            <w:tcW w:w="1531" w:type="dxa"/>
+          </w:tcPr>
+          <w:p>
+            <w:r>
+              <w:t>Type</w:t>
+            </w:r>
+          </w:p>
+          <w:p>
+            <w:r>
+              <w:t>Timestamp</w:t>
+            </w:r>
+          </w:p>
+          <w:p>
+            <w:r>
+              <w:t>Node</w:t>
+            </w:r>
+          </w:p>
+          <w:p>
+            <w:r>
+              <w:t>Value</w:t>
+            </w:r>
+          </w:p>
+        </w:tc>
+        <w:tc>
+          <w:tcPr>
+            <w:tcW w:w="3145" w:type="dxa"/>
+          </w:tcPr>
+          <w:p>
+            <w:r>
+              <w:t xml:space="preserve">Type: </w:t>
+            </w:r>
+            <w:r>
+              <w:t>Fault</w:t>
+            </w:r>
+          </w:p>
+          <w:p>
+            <w:r>
+              <w:t xml:space="preserve">Timestamp: </w:t>
+            </w:r>
+            <w:r>
+              <w:t>1522804060</w:t>
+            </w:r>
+            <w:r>
+              <w:t xml:space="preserve"> </w:t>
+            </w:r>
+          </w:p>
+          <w:p>
+            <w:r>
+              <w:t>Node: Generator A</w:t>
+            </w:r>
+          </w:p>
+          <w:p>
+            <w:r>
+              <w:t xml:space="preserve">Value: </w:t>
+            </w:r>
+            <w:r>
+              <w:t>True</w:t>
+            </w:r>
+          </w:p>
+        </w:tc>
+      </w:tr>
+      <w:tr>
+        <w:tc>
+          <w:tcPr>
+            <w:tcW w:w="2337" w:type="dxa"/>
+          </w:tcPr>
+          <w:p>
+            <w:r>
+              <w:t>MicrogridGraph</w:t>
+            </w:r>
+          </w:p>
+        </w:tc>
+        <w:tc>
+          <w:tcPr>
+            <w:tcW w:w="2337" w:type="dxa"/>
+          </w:tcPr>
+          <w:p>
+            <w:r>
+              <w:t>Represent an electrical grid as a graph</w:t>
+            </w:r>
+          </w:p>
+        </w:tc>
+        <w:tc>
+          <w:tcPr>
+            <w:tcW w:w="1531" w:type="dxa"/>
+          </w:tcPr>
+          <w:p>
+            <w:r>
+              <w:t>Nodes</w:t>
+            </w:r>
+          </w:p>
+          <w:p>
+            <w:r>
+              <w:t>Edges</w:t>
+            </w:r>
+          </w:p>
+        </w:tc>
+        <w:tc>
+          <w:tcPr>
+            <w:tcW w:w="3145" w:type="dxa"/>
+          </w:tcPr>
+          <w:p>
+            <w:r>
+              <w:t>Nodes: Generator A, Battery A</w:t>
+            </w:r>
+          </w:p>
+          <w:p>
+            <w:r>
+              <w:t>Edges: Link between Generator A and Battery A</w:t>
+            </w:r>
+          </w:p>
+        </w:tc>
+      </w:tr>
+    </w:tbl>
+    <w:p>
+      <w:r>
+        <w:tab/>
+      </w:r>
+    </w:p>
+    <w:tbl>
+      <w:tblPr>
+        <w:tblStyle w:val="TableGrid"/>
+        <w:tblW w:w="0" w:type="auto"/>
+        <w:tblLook w:val="04A0" w:firstRow="1" w:lastRow="0" w:firstColumn="1" w:lastColumn="0" w:noHBand="0" w:noVBand="1"/>
+      </w:tblPr>
+      <w:tblGrid>
+        <w:gridCol w:w="3116"/>
+        <w:gridCol w:w="3117"/>
+        <w:gridCol w:w="3117"/>
+      </w:tblGrid>
+      <w:tr>
+        <w:tc>
+          <w:tcPr>
+            <w:tcW w:w="3116" w:type="dxa"/>
+          </w:tcPr>
+          <w:p>
+            <w:r>
+              <w:t>Enum Name</w:t>
+            </w:r>
+          </w:p>
+        </w:tc>
+        <w:tc>
+          <w:tcPr>
+            <w:tcW w:w="3117" w:type="dxa"/>
+          </w:tcPr>
+          <w:p>
+            <w:r>
+              <w:t>Purpose</w:t>
+            </w:r>
+          </w:p>
+        </w:tc>
+        <w:tc>
+          <w:tcPr>
+            <w:tcW w:w="3117" w:type="dxa"/>
+          </w:tcPr>
+          <w:p>
+            <w:r>
+              <w:t>Values</w:t>
+            </w:r>
+          </w:p>
+        </w:tc>
+      </w:tr>
+      <w:tr>
+        <w:tc>
+          <w:tcPr>
+            <w:tcW w:w="3116" w:type="dxa"/>
+          </w:tcPr>
+          <w:p>
+            <w:r>
+              <w:t>MicrogridEdgeType</w:t>
+            </w:r>
+          </w:p>
+        </w:tc>
+        <w:tc>
+          <w:tcPr>
+            <w:tcW w:w="3117" w:type="dxa"/>
+          </w:tcPr>
+          <w:p>
+            <w:r>
+              <w:t>Represent the types of edges that can exist between nodes in the power grid.</w:t>
+            </w:r>
+          </w:p>
+        </w:tc>
+        <w:tc>
+          <w:tcPr>
+            <w:tcW w:w="3117" w:type="dxa"/>
+          </w:tcPr>
+          <w:p>
+            <w:r>
+              <w:t>BUS</w:t>
+            </w:r>
+          </w:p>
+          <w:p>
+            <w:r>
+              <w:t>COMMUNICATION_LINK</w:t>
+            </w:r>
+          </w:p>
+        </w:tc>
+      </w:tr>
+      <w:tr>
+        <w:tc>
+          <w:tcPr>
+            <w:tcW w:w="3116" w:type="dxa"/>
+          </w:tcPr>
+          <w:p>
+            <w:r>
+              <w:t>MicrogridNodeType</w:t>
+            </w:r>
+          </w:p>
+        </w:tc>
+        <w:tc>
+          <w:tcPr>
+            <w:tcW w:w="3117" w:type="dxa"/>
+          </w:tcPr>
+          <w:p>
+            <w:r>
+              <w:t>Represent the types of nodes that can exist in the power grid.</w:t>
+            </w:r>
+          </w:p>
+        </w:tc>
+        <w:tc>
+          <w:tcPr>
+            <w:tcW w:w="3117" w:type="dxa"/>
+          </w:tcPr>
+          <w:p>
+            <w:r>
+              <w:t>CONTROLLER</w:t>
+            </w:r>
+          </w:p>
+          <w:p>
+            <w:r>
+              <w:t>BATTERY</w:t>
+            </w:r>
+          </w:p>
+          <w:p>
+            <w:r>
+              <w:t>GENERATOR</w:t>
+            </w:r>
+          </w:p>
+          <w:p>
+            <w:r>
+              <w:t>LOAD</w:t>
+            </w:r>
+          </w:p>
+        </w:tc>
+      </w:tr>
+      <w:tr>
+        <w:trPr>
+          <w:trHeight w:val="1115"/>
+        </w:trPr>
+        <w:tc>
+          <w:tcPr>
+            <w:tcW w:w="3116" w:type="dxa"/>
+          </w:tcPr>
+          <w:p>
+            <w:r>
+              <w:t>MicrogridMeasurementType</w:t>
+            </w:r>
+          </w:p>
+        </w:tc>
+        <w:tc>
+          <w:tcPr>
+            <w:tcW w:w="3117" w:type="dxa"/>
+          </w:tcPr>
+          <w:p>
+            <w:r>
+              <w:t>Represent the types of measurements that Datum can represent</w:t>
+            </w:r>
+          </w:p>
+        </w:tc>
+        <w:tc>
+          <w:tcPr>
+            <w:tcW w:w="3117" w:type="dxa"/>
+          </w:tcPr>
+          <w:p>
+            <w:r>
+              <w:t>VOLTS</w:t>
+            </w:r>
+          </w:p>
+          <w:p>
+            <w:r>
+              <w:t>AMPS</w:t>
+            </w:r>
+          </w:p>
+          <w:p>
+            <w:r>
+              <w:t>WATTS</w:t>
+            </w:r>
+          </w:p>
+          <w:p>
+            <w:r>
+              <w:t>FAULT</w:t>
+            </w:r>
+          </w:p>
+        </w:tc>
+      </w:tr>
+    </w:tbl>
+    <w:p>
+      <w:r>
+        <w:tab/>
       </w:r>
     </w:p>
     <w:sectPr>
+      <w:headerReference w:type="default" r:id="rId6"/>
       <w:pgSz w:w="12240" w:h="15840"/>
       <w:pgMar w:top="1440" w:right="1440" w:bottom="1440" w:left="1440" w:header="720" w:footer="720" w:gutter="0"/>
       <w:cols w:space="720"/>
@@ -102,6 +817,38 @@
     </w:p>
   </w:footnote>
 </w:footnotes>
+</file>
+
+<file path=word/header1.xml><?xml version="1.0" encoding="utf-8"?>
+<w:hdr xmlns:wpc="http://schemas.microsoft.com/office/word/2010/wordprocessingCanvas" xmlns:mo="http://schemas.microsoft.com/office/mac/office/2008/main" xmlns:mc="http://schemas.openxmlformats.org/markup-compatibility/2006" xmlns:mv="urn:schemas-microsoft-com:mac:vml" xmlns:o="urn:schemas-microsoft-com:office:office" xmlns:r="http://schemas.openxmlformats.org/officeDocument/2006/relationships" xmlns:m="http://schemas.openxmlformats.org/officeDocument/2006/math" xmlns:v="urn:schemas-microsoft-com:vml" xmlns:wp14="http://schemas.microsoft.com/office/word/2010/wordprocessingDrawing" xmlns:wp="http://schemas.openxmlformats.org/drawingml/2006/wordprocessingDrawing" xmlns:w10="urn:schemas-microsoft-com:office:word" xmlns:w="http://schemas.openxmlformats.org/wordprocessingml/2006/main" xmlns:w14="http://schemas.microsoft.com/office/word/2010/wordml" xmlns:w15="http://schemas.microsoft.com/office/word/2012/wordml" xmlns:wpg="http://schemas.microsoft.com/office/word/2010/wordprocessingGroup" xmlns:wpi="http://schemas.microsoft.com/office/word/2010/wordprocessingInk" xmlns:wne="http://schemas.microsoft.com/office/word/2006/wordml" xmlns:wps="http://schemas.microsoft.com/office/word/2010/wordprocessingShape" mc:Ignorable="w14 w15 wp14">
+  <w:p>
+    <w:pPr>
+      <w:pStyle w:val="Header"/>
+      <w:jc w:val="right"/>
+    </w:pPr>
+    <w:r>
+      <w:t>Jake Billings</w:t>
+    </w:r>
+  </w:p>
+  <w:p>
+    <w:pPr>
+      <w:pStyle w:val="Header"/>
+      <w:jc w:val="right"/>
+    </w:pPr>
+    <w:r>
+      <w:t>03/03/2018</w:t>
+    </w:r>
+  </w:p>
+  <w:p>
+    <w:pPr>
+      <w:pStyle w:val="Header"/>
+      <w:jc w:val="right"/>
+    </w:pPr>
+    <w:r>
+      <w:t>Microgrid Research</w:t>
+    </w:r>
+  </w:p>
+</w:hdr>
 </file>
 
 <file path=word/styles.xml><?xml version="1.0" encoding="utf-8"?>
@@ -574,6 +1321,29 @@
     <w:uiPriority w:val="99"/>
     <w:rsid w:val="00C93550"/>
   </w:style>
+  <w:style w:type="table" w:styleId="TableGrid">
+    <w:name w:val="Table Grid"/>
+    <w:basedOn w:val="TableNormal"/>
+    <w:uiPriority w:val="39"/>
+    <w:rsid w:val="00864E21"/>
+    <w:tblPr>
+      <w:tblInd w:w="0" w:type="dxa"/>
+      <w:tblBorders>
+        <w:top w:val="single" w:sz="4" w:space="0" w:color="auto"/>
+        <w:left w:val="single" w:sz="4" w:space="0" w:color="auto"/>
+        <w:bottom w:val="single" w:sz="4" w:space="0" w:color="auto"/>
+        <w:right w:val="single" w:sz="4" w:space="0" w:color="auto"/>
+        <w:insideH w:val="single" w:sz="4" w:space="0" w:color="auto"/>
+        <w:insideV w:val="single" w:sz="4" w:space="0" w:color="auto"/>
+      </w:tblBorders>
+      <w:tblCellMar>
+        <w:top w:w="0" w:type="dxa"/>
+        <w:left w:w="108" w:type="dxa"/>
+        <w:bottom w:w="0" w:type="dxa"/>
+        <w:right w:w="108" w:type="dxa"/>
+      </w:tblCellMar>
+    </w:tblPr>
+  </w:style>
 </w:styles>
 </file>
 

</xml_diff>

<commit_message>
Update: protocol and readme documentation from issues/enhancements to protocol
</commit_message>
<xml_diff>
--- a/docs/Spec.docx
+++ b/docs/Spec.docx
@@ -24,12 +24,7 @@
     <w:p/>
     <w:p>
       <w:r>
-        <w:t xml:space="preserve">Overview: This document provides the details of the monitoring protocol developed as part of Dr. Park’s Microgrid research in April 2018. The purpose of the protocol is to accurately communicate grid topology and live measurement data between JADE agents. This communication should enable live monitoring of Microgrid systems. There are fundamentally two types of data in this protocol: grid topology and live measurement. These two types of data </w:t>
-      </w:r>
-      <w:bookmarkStart w:id="0" w:name="_GoBack"/>
-      <w:bookmarkEnd w:id="0"/>
-      <w:r>
-        <w:t>are treated differently in the protocol implementation.</w:t>
+        <w:t>Overview: This document provides the details of the monitoring protocol developed as part of Dr. Park’s Microgrid research in April 2018. The purpose of the protocol is to accurately communicate grid topology and live measurement data between JADE agents. This communication should enable live monitoring of Microgrid systems. There are fundamentally two types of data in this protocol: grid topology and live measurement. These two types of data are treated differently in the protocol implementation.</w:t>
       </w:r>
     </w:p>
     <w:p/>
@@ -43,6 +38,8 @@
       <w:r>
         <w:t>Measurement data is assumed to constantly change. It is also assumed to exist at some point on the grid topology graph. Each measurement consists of a measurement type, grid location, and a measurement.</w:t>
       </w:r>
+      <w:bookmarkStart w:id="0" w:name="_GoBack"/>
+      <w:bookmarkEnd w:id="0"/>
     </w:p>
     <w:p/>
     <w:p>
@@ -50,7 +47,13 @@
         <w:t>Another goal of the communication protocol is to avoid re-inventing the wheel. JADE provides a transport layer to send Java objects as messages between JADE agents. Thus, we use Jade’s Agent Identifier (AID) identification system for agents, a</w:t>
       </w:r>
       <w:r>
-        <w:t>ll communication is implemented via JADE INFORM messages containing serialized Java objects. As a result, the remainder of this document will describe Java classes.</w:t>
+        <w:t xml:space="preserve">ll communication is implemented via JADE INFORM messages containing </w:t>
+      </w:r>
+      <w:r>
+        <w:t>externalized</w:t>
+      </w:r>
+      <w:r>
+        <w:t xml:space="preserve"> Java objects. As a result, the remainder of this document will describe Java classes.</w:t>
       </w:r>
       <w:r>
         <w:t xml:space="preserve"> All data will be wrapped in “Message” objects in order to separate message processing logic from data model. The data model should function independently of the messaging layer used to move it.</w:t>
@@ -59,6 +62,58 @@
     <w:p/>
     <w:p>
       <w:r>
+        <w:t xml:space="preserve">All data objects implement the </w:t>
+      </w:r>
+      <w:proofErr w:type="spellStart"/>
+      <w:r>
+        <w:t>Externalizable</w:t>
+      </w:r>
+      <w:proofErr w:type="spellEnd"/>
+      <w:r>
+        <w:t xml:space="preserve"> interface from the Java serialization library. Each class definition is responsible for representing its own state in an output stream. As a result, all objects are compatible with </w:t>
+      </w:r>
+      <w:proofErr w:type="spellStart"/>
+      <w:r>
+        <w:t>ObjectOutputStream</w:t>
+      </w:r>
+      <w:proofErr w:type="spellEnd"/>
+      <w:r>
+        <w:t xml:space="preserve"> serialization. However, this protocol does not use Java serialization. Java serialization includes more redundant class definition data than actual data we want to transmit. Instead, objects call </w:t>
+      </w:r>
+      <w:proofErr w:type="spellStart"/>
+      <w:proofErr w:type="gramStart"/>
+      <w:r>
+        <w:t>writeExternal</w:t>
+      </w:r>
+      <w:proofErr w:type="spellEnd"/>
+      <w:r>
+        <w:t>(</w:t>
+      </w:r>
+      <w:proofErr w:type="gramEnd"/>
+      <w:r>
+        <w:t xml:space="preserve">) directly with a reference to an object output stream. As a result, only field data is outputted. Jade inform messages contain a </w:t>
+      </w:r>
+      <w:proofErr w:type="gramStart"/>
+      <w:r>
+        <w:t>byte[</w:t>
+      </w:r>
+      <w:proofErr w:type="gramEnd"/>
+      <w:r>
+        <w:t xml:space="preserve">] that is the result of this process. Standard </w:t>
+      </w:r>
+      <w:proofErr w:type="spellStart"/>
+      <w:r>
+        <w:t>ObjectOutputStream</w:t>
+      </w:r>
+      <w:proofErr w:type="spellEnd"/>
+      <w:r>
+        <w:t xml:space="preserve"> serialization will/should work with all objects. However, this is not recommended because the stream adds class descriptors that contain redundant data. This overhead would choke message processing.</w:t>
+      </w:r>
+    </w:p>
+    <w:p/>
+    <w:p>
+      <w:r>
+        <w:lastRenderedPageBreak/>
         <w:t>A reference implementation is provided. The java classes in the packages data and message in the reference implementation serve as the official protocol specification. The remainder of this document serves as an overview.</w:t>
       </w:r>
       <w:r>
@@ -68,17 +123,21 @@
     <w:p>
       <w:r>
         <w:br w:type="page"/>
-      </w:r>
-      <w:r>
-        <w:lastRenderedPageBreak/>
         <w:t xml:space="preserve">Package: </w:t>
       </w:r>
       <w:r>
         <w:t xml:space="preserve"> </w:t>
       </w:r>
-      <w:r>
-        <w:t>edu.ucdenver.park.microgrid.message</w:t>
-      </w:r>
+      <w:proofErr w:type="spellStart"/>
+      <w:proofErr w:type="gramStart"/>
+      <w:r>
+        <w:t>edu.ucdenver</w:t>
+      </w:r>
+      <w:proofErr w:type="gramEnd"/>
+      <w:r>
+        <w:t>.park.microgrid.message</w:t>
+      </w:r>
+      <w:proofErr w:type="spellEnd"/>
     </w:p>
     <w:p/>
     <w:tbl>
@@ -144,9 +203,11 @@
             <w:tcW w:w="2687" w:type="dxa"/>
           </w:tcPr>
           <w:p>
+            <w:proofErr w:type="spellStart"/>
             <w:r>
               <w:t>MicrogridDatumMessage</w:t>
             </w:r>
+            <w:proofErr w:type="spellEnd"/>
           </w:p>
         </w:tc>
         <w:tc>
@@ -174,7 +235,15 @@
           <w:p/>
           <w:p>
             <w:r>
-              <w:t>The datum will contain a grid location, measurement type, and measurement value (float or boolean).</w:t>
+              <w:t xml:space="preserve">The datum will contain a grid location, measurement type, and measurement value (float or </w:t>
+            </w:r>
+            <w:proofErr w:type="spellStart"/>
+            <w:r>
+              <w:t>boolean</w:t>
+            </w:r>
+            <w:proofErr w:type="spellEnd"/>
+            <w:r>
+              <w:t>).</w:t>
             </w:r>
           </w:p>
         </w:tc>
@@ -208,15 +277,11 @@
             <w:tcW w:w="2687" w:type="dxa"/>
           </w:tcPr>
           <w:p>
-            <w:r>
-              <w:t>Microgrid</w:t>
-            </w:r>
-            <w:r>
-              <w:t>Graph</w:t>
-            </w:r>
-            <w:r>
-              <w:t>Message</w:t>
-            </w:r>
+            <w:proofErr w:type="spellStart"/>
+            <w:r>
+              <w:t>MicrogridGraphMessage</w:t>
+            </w:r>
+            <w:proofErr w:type="spellEnd"/>
           </w:p>
         </w:tc>
         <w:tc>
@@ -238,7 +303,15 @@
           </w:tcPr>
           <w:p>
             <w:r>
-              <w:t>Subgraph: An instance of MicrogridGraph containing</w:t>
+              <w:t xml:space="preserve">Subgraph: An instance of </w:t>
+            </w:r>
+            <w:proofErr w:type="spellStart"/>
+            <w:r>
+              <w:t>MicrogridGraph</w:t>
+            </w:r>
+            <w:proofErr w:type="spellEnd"/>
+            <w:r>
+              <w:t xml:space="preserve"> containing</w:t>
             </w:r>
           </w:p>
           <w:p>
@@ -281,12 +354,19 @@
       <w:r>
         <w:t xml:space="preserve">Package: </w:t>
       </w:r>
-      <w:r>
-        <w:t>edu.ucdenver.park.microgrid.</w:t>
+      <w:proofErr w:type="spellStart"/>
+      <w:proofErr w:type="gramStart"/>
+      <w:r>
+        <w:t>edu.ucdenver</w:t>
+      </w:r>
+      <w:proofErr w:type="gramEnd"/>
+      <w:r>
+        <w:t>.park.microgrid.</w:t>
       </w:r>
       <w:r>
         <w:t>data</w:t>
       </w:r>
+      <w:proofErr w:type="spellEnd"/>
     </w:p>
     <w:p/>
     <w:tbl>
@@ -297,14 +377,14 @@
       </w:tblPr>
       <w:tblGrid>
         <w:gridCol w:w="2626"/>
-        <w:gridCol w:w="2256"/>
-        <w:gridCol w:w="1507"/>
-        <w:gridCol w:w="2961"/>
+        <w:gridCol w:w="3129"/>
+        <w:gridCol w:w="1310"/>
+        <w:gridCol w:w="2285"/>
       </w:tblGrid>
       <w:tr>
         <w:tc>
           <w:tcPr>
-            <w:tcW w:w="2337" w:type="dxa"/>
+            <w:tcW w:w="2626" w:type="dxa"/>
           </w:tcPr>
           <w:p>
             <w:r>
@@ -314,7 +394,7 @@
         </w:tc>
         <w:tc>
           <w:tcPr>
-            <w:tcW w:w="2337" w:type="dxa"/>
+            <w:tcW w:w="3129" w:type="dxa"/>
           </w:tcPr>
           <w:p>
             <w:r>
@@ -324,7 +404,7 @@
         </w:tc>
         <w:tc>
           <w:tcPr>
-            <w:tcW w:w="1531" w:type="dxa"/>
+            <w:tcW w:w="1310" w:type="dxa"/>
           </w:tcPr>
           <w:p>
             <w:r>
@@ -334,7 +414,7 @@
         </w:tc>
         <w:tc>
           <w:tcPr>
-            <w:tcW w:w="3145" w:type="dxa"/>
+            <w:tcW w:w="2285" w:type="dxa"/>
           </w:tcPr>
           <w:p>
             <w:r>
@@ -346,39 +426,29 @@
       <w:tr>
         <w:tc>
           <w:tcPr>
-            <w:tcW w:w="2337" w:type="dxa"/>
-          </w:tcPr>
-          <w:p>
+            <w:tcW w:w="2626" w:type="dxa"/>
+          </w:tcPr>
+          <w:p>
+            <w:proofErr w:type="spellStart"/>
             <w:r>
               <w:t>FloatMicrogridDatum</w:t>
             </w:r>
-          </w:p>
-        </w:tc>
-        <w:tc>
-          <w:tcPr>
-            <w:tcW w:w="2337" w:type="dxa"/>
-          </w:tcPr>
-          <w:p>
-            <w:r>
-              <w:t xml:space="preserve">Represent </w:t>
-            </w:r>
-            <w:r>
-              <w:t xml:space="preserve">one </w:t>
-            </w:r>
-            <w:r>
-              <w:t xml:space="preserve">floating point </w:t>
-            </w:r>
-            <w:r>
-              <w:t xml:space="preserve">measurement at one point in time at one point in the </w:t>
-            </w:r>
-            <w:r>
-              <w:t>grid</w:t>
-            </w:r>
-          </w:p>
-        </w:tc>
-        <w:tc>
-          <w:tcPr>
-            <w:tcW w:w="1531" w:type="dxa"/>
+            <w:proofErr w:type="spellEnd"/>
+          </w:p>
+        </w:tc>
+        <w:tc>
+          <w:tcPr>
+            <w:tcW w:w="3129" w:type="dxa"/>
+          </w:tcPr>
+          <w:p>
+            <w:r>
+              <w:t>Represent one floating point measurement at one point in time at one point in the grid</w:t>
+            </w:r>
+          </w:p>
+        </w:tc>
+        <w:tc>
+          <w:tcPr>
+            <w:tcW w:w="1310" w:type="dxa"/>
           </w:tcPr>
           <w:p>
             <w:r>
@@ -403,7 +473,7 @@
         </w:tc>
         <w:tc>
           <w:tcPr>
-            <w:tcW w:w="3145" w:type="dxa"/>
+            <w:tcW w:w="2285" w:type="dxa"/>
           </w:tcPr>
           <w:p>
             <w:r>
@@ -436,39 +506,29 @@
       <w:tr>
         <w:tc>
           <w:tcPr>
-            <w:tcW w:w="2337" w:type="dxa"/>
-          </w:tcPr>
-          <w:p>
+            <w:tcW w:w="2626" w:type="dxa"/>
+          </w:tcPr>
+          <w:p>
+            <w:proofErr w:type="spellStart"/>
             <w:r>
               <w:t>BooleanMicrogridDatum</w:t>
             </w:r>
-          </w:p>
-        </w:tc>
-        <w:tc>
-          <w:tcPr>
-            <w:tcW w:w="2337" w:type="dxa"/>
-          </w:tcPr>
-          <w:p>
-            <w:r>
-              <w:t xml:space="preserve">Represent </w:t>
-            </w:r>
-            <w:r>
-              <w:t xml:space="preserve">one </w:t>
-            </w:r>
-            <w:r>
-              <w:t xml:space="preserve">digital </w:t>
-            </w:r>
-            <w:r>
-              <w:t xml:space="preserve">measurement at one point in time at one point in the </w:t>
-            </w:r>
-            <w:r>
-              <w:t>grid</w:t>
-            </w:r>
-          </w:p>
-        </w:tc>
-        <w:tc>
-          <w:tcPr>
-            <w:tcW w:w="1531" w:type="dxa"/>
+            <w:proofErr w:type="spellEnd"/>
+          </w:p>
+        </w:tc>
+        <w:tc>
+          <w:tcPr>
+            <w:tcW w:w="3129" w:type="dxa"/>
+          </w:tcPr>
+          <w:p>
+            <w:r>
+              <w:t>Represent one digital measurement at one point in time at one point in the grid</w:t>
+            </w:r>
+          </w:p>
+        </w:tc>
+        <w:tc>
+          <w:tcPr>
+            <w:tcW w:w="1310" w:type="dxa"/>
           </w:tcPr>
           <w:p>
             <w:r>
@@ -493,14 +553,11 @@
         </w:tc>
         <w:tc>
           <w:tcPr>
-            <w:tcW w:w="3145" w:type="dxa"/>
-          </w:tcPr>
-          <w:p>
-            <w:r>
-              <w:t xml:space="preserve">Type: </w:t>
-            </w:r>
-            <w:r>
-              <w:t>Fault</w:t>
+            <w:tcW w:w="2285" w:type="dxa"/>
+          </w:tcPr>
+          <w:p>
+            <w:r>
+              <w:t>Type: Fault</w:t>
             </w:r>
           </w:p>
           <w:p>
@@ -521,10 +578,7 @@
           </w:p>
           <w:p>
             <w:r>
-              <w:t xml:space="preserve">Value: </w:t>
-            </w:r>
-            <w:r>
-              <w:t>True</w:t>
+              <w:t>Value: True</w:t>
             </w:r>
           </w:p>
         </w:tc>
@@ -532,27 +586,43 @@
       <w:tr>
         <w:tc>
           <w:tcPr>
-            <w:tcW w:w="2337" w:type="dxa"/>
-          </w:tcPr>
-          <w:p>
+            <w:tcW w:w="2626" w:type="dxa"/>
+          </w:tcPr>
+          <w:p>
+            <w:proofErr w:type="spellStart"/>
             <w:r>
               <w:t>MicrogridGraph</w:t>
             </w:r>
-          </w:p>
-        </w:tc>
-        <w:tc>
-          <w:tcPr>
-            <w:tcW w:w="2337" w:type="dxa"/>
+            <w:proofErr w:type="spellEnd"/>
+          </w:p>
+        </w:tc>
+        <w:tc>
+          <w:tcPr>
+            <w:tcW w:w="3129" w:type="dxa"/>
           </w:tcPr>
           <w:p>
             <w:r>
               <w:t>Represent an electrical grid as a graph</w:t>
             </w:r>
           </w:p>
-        </w:tc>
-        <w:tc>
-          <w:tcPr>
-            <w:tcW w:w="1531" w:type="dxa"/>
+          <w:p/>
+          <w:p>
+            <w:r>
+              <w:t xml:space="preserve">Despite containing the labels “to” and “from” on edges, all Java code ignores edge directions. The frontend updates edge directions based on </w:t>
+            </w:r>
+            <w:proofErr w:type="spellStart"/>
+            <w:r>
+              <w:t>amerage</w:t>
+            </w:r>
+            <w:proofErr w:type="spellEnd"/>
+            <w:r>
+              <w:t xml:space="preserve"> data.</w:t>
+            </w:r>
+          </w:p>
+        </w:tc>
+        <w:tc>
+          <w:tcPr>
+            <w:tcW w:w="1310" w:type="dxa"/>
           </w:tcPr>
           <w:p>
             <w:r>
@@ -567,7 +637,7 @@
         </w:tc>
         <w:tc>
           <w:tcPr>
-            <w:tcW w:w="3145" w:type="dxa"/>
+            <w:tcW w:w="2285" w:type="dxa"/>
           </w:tcPr>
           <w:p>
             <w:r>
@@ -594,24 +664,29 @@
         <w:tblLook w:val="04A0" w:firstRow="1" w:lastRow="0" w:firstColumn="1" w:lastColumn="0" w:noHBand="0" w:noVBand="1"/>
       </w:tblPr>
       <w:tblGrid>
-        <w:gridCol w:w="3116"/>
-        <w:gridCol w:w="3117"/>
-        <w:gridCol w:w="3117"/>
+        <w:gridCol w:w="3817"/>
+        <w:gridCol w:w="2752"/>
+        <w:gridCol w:w="2781"/>
       </w:tblGrid>
       <w:tr>
         <w:tc>
           <w:tcPr>
-            <w:tcW w:w="3116" w:type="dxa"/>
-          </w:tcPr>
-          <w:p>
-            <w:r>
-              <w:t>Enum Name</w:t>
-            </w:r>
-          </w:p>
-        </w:tc>
-        <w:tc>
-          <w:tcPr>
-            <w:tcW w:w="3117" w:type="dxa"/>
+            <w:tcW w:w="3505" w:type="dxa"/>
+          </w:tcPr>
+          <w:p>
+            <w:proofErr w:type="spellStart"/>
+            <w:r>
+              <w:t>Enum</w:t>
+            </w:r>
+            <w:proofErr w:type="spellEnd"/>
+            <w:r>
+              <w:t xml:space="preserve"> Name</w:t>
+            </w:r>
+          </w:p>
+        </w:tc>
+        <w:tc>
+          <w:tcPr>
+            <w:tcW w:w="2880" w:type="dxa"/>
           </w:tcPr>
           <w:p>
             <w:r>
@@ -621,7 +696,7 @@
         </w:tc>
         <w:tc>
           <w:tcPr>
-            <w:tcW w:w="3117" w:type="dxa"/>
+            <w:tcW w:w="2965" w:type="dxa"/>
           </w:tcPr>
           <w:p>
             <w:r>
@@ -633,17 +708,19 @@
       <w:tr>
         <w:tc>
           <w:tcPr>
-            <w:tcW w:w="3116" w:type="dxa"/>
-          </w:tcPr>
-          <w:p>
+            <w:tcW w:w="3505" w:type="dxa"/>
+          </w:tcPr>
+          <w:p>
+            <w:proofErr w:type="spellStart"/>
             <w:r>
               <w:t>MicrogridEdgeType</w:t>
             </w:r>
-          </w:p>
-        </w:tc>
-        <w:tc>
-          <w:tcPr>
-            <w:tcW w:w="3117" w:type="dxa"/>
+            <w:proofErr w:type="spellEnd"/>
+          </w:p>
+        </w:tc>
+        <w:tc>
+          <w:tcPr>
+            <w:tcW w:w="2880" w:type="dxa"/>
           </w:tcPr>
           <w:p>
             <w:r>
@@ -653,7 +730,7 @@
         </w:tc>
         <w:tc>
           <w:tcPr>
-            <w:tcW w:w="3117" w:type="dxa"/>
+            <w:tcW w:w="2965" w:type="dxa"/>
           </w:tcPr>
           <w:p>
             <w:r>
@@ -670,17 +747,19 @@
       <w:tr>
         <w:tc>
           <w:tcPr>
-            <w:tcW w:w="3116" w:type="dxa"/>
-          </w:tcPr>
-          <w:p>
+            <w:tcW w:w="3505" w:type="dxa"/>
+          </w:tcPr>
+          <w:p>
+            <w:proofErr w:type="spellStart"/>
             <w:r>
               <w:t>MicrogridNodeType</w:t>
             </w:r>
-          </w:p>
-        </w:tc>
-        <w:tc>
-          <w:tcPr>
-            <w:tcW w:w="3117" w:type="dxa"/>
+            <w:proofErr w:type="spellEnd"/>
+          </w:p>
+        </w:tc>
+        <w:tc>
+          <w:tcPr>
+            <w:tcW w:w="2880" w:type="dxa"/>
           </w:tcPr>
           <w:p>
             <w:r>
@@ -690,7 +769,7 @@
         </w:tc>
         <w:tc>
           <w:tcPr>
-            <w:tcW w:w="3117" w:type="dxa"/>
+            <w:tcW w:w="2965" w:type="dxa"/>
           </w:tcPr>
           <w:p>
             <w:r>
@@ -720,27 +799,46 @@
         </w:trPr>
         <w:tc>
           <w:tcPr>
-            <w:tcW w:w="3116" w:type="dxa"/>
-          </w:tcPr>
-          <w:p>
-            <w:r>
-              <w:t>MicrogridMeasurementType</w:t>
-            </w:r>
-          </w:p>
-        </w:tc>
-        <w:tc>
-          <w:tcPr>
-            <w:tcW w:w="3117" w:type="dxa"/>
-          </w:tcPr>
-          <w:p>
-            <w:r>
-              <w:t>Represent the types of measurements that Datum can represent</w:t>
-            </w:r>
-          </w:p>
-        </w:tc>
-        <w:tc>
-          <w:tcPr>
-            <w:tcW w:w="3117" w:type="dxa"/>
+            <w:tcW w:w="3505" w:type="dxa"/>
+          </w:tcPr>
+          <w:p>
+            <w:proofErr w:type="spellStart"/>
+            <w:r>
+              <w:t>Microgrid</w:t>
+            </w:r>
+            <w:r>
+              <w:t>Float</w:t>
+            </w:r>
+            <w:r>
+              <w:t>MeasurementType</w:t>
+            </w:r>
+            <w:proofErr w:type="spellEnd"/>
+          </w:p>
+        </w:tc>
+        <w:tc>
+          <w:tcPr>
+            <w:tcW w:w="2880" w:type="dxa"/>
+          </w:tcPr>
+          <w:p>
+            <w:r>
+              <w:t xml:space="preserve">Represent the types of measurements that </w:t>
+            </w:r>
+            <w:proofErr w:type="spellStart"/>
+            <w:r>
+              <w:t>FloatMicrogrid</w:t>
+            </w:r>
+            <w:r>
+              <w:t>Datum</w:t>
+            </w:r>
+            <w:proofErr w:type="spellEnd"/>
+            <w:r>
+              <w:t xml:space="preserve"> can represent</w:t>
+            </w:r>
+          </w:p>
+        </w:tc>
+        <w:tc>
+          <w:tcPr>
+            <w:tcW w:w="2965" w:type="dxa"/>
           </w:tcPr>
           <w:p>
             <w:r>
@@ -760,6 +858,56 @@
           <w:p>
             <w:r>
               <w:t>FAULT</w:t>
+            </w:r>
+          </w:p>
+        </w:tc>
+      </w:tr>
+      <w:tr>
+        <w:trPr>
+          <w:trHeight w:val="1115"/>
+        </w:trPr>
+        <w:tc>
+          <w:tcPr>
+            <w:tcW w:w="3505" w:type="dxa"/>
+          </w:tcPr>
+          <w:p>
+            <w:proofErr w:type="spellStart"/>
+            <w:r>
+              <w:t>MicrogridBooleanMeasurementType</w:t>
+            </w:r>
+            <w:proofErr w:type="spellEnd"/>
+          </w:p>
+        </w:tc>
+        <w:tc>
+          <w:tcPr>
+            <w:tcW w:w="2880" w:type="dxa"/>
+          </w:tcPr>
+          <w:p>
+            <w:r>
+              <w:t xml:space="preserve">Represent the types of measurements that </w:t>
+            </w:r>
+            <w:proofErr w:type="spellStart"/>
+            <w:r>
+              <w:t>BooleanMicrogridDatum</w:t>
+            </w:r>
+            <w:proofErr w:type="spellEnd"/>
+            <w:r>
+              <w:t xml:space="preserve"> can represent</w:t>
+            </w:r>
+          </w:p>
+        </w:tc>
+        <w:tc>
+          <w:tcPr>
+            <w:tcW w:w="2965" w:type="dxa"/>
+          </w:tcPr>
+          <w:p>
+            <w:r>
+              <w:t>FAULT</w:t>
+            </w:r>
+          </w:p>
+          <w:p>
+            <w:r>
+              <w:t>WARNING</w:t>
             </w:r>
           </w:p>
         </w:tc>

</xml_diff>